<commit_message>
Oh look, more updates
</commit_message>
<xml_diff>
--- a/nightly/dphoto.docx
+++ b/nightly/dphoto.docx
@@ -204,6 +204,24 @@
         </w:rPr>
         <w:t>nd</w:t>
       </w:r>
+    </w:p>
+    <w:p>
+      <w:pPr>
+        <w:pStyle w:val="ListParagraph"/>
+        <w:numPr>
+          <w:ilvl w:val="0"/>
+          <w:numId w:val="1"/>
+        </w:numPr>
+      </w:pPr>
+      <w:r>
+        <w:t xml:space="preserve">Testing backup scripts </w:t>
+      </w:r>
+    </w:p>
+    <w:p>
+      <w:pPr>
+        <w:pStyle w:val="ListParagraph"/>
+        <w:ind w:left="1140"/>
+      </w:pPr>
       <w:bookmarkStart w:id="0" w:name="_GoBack"/>
       <w:bookmarkEnd w:id="0"/>
     </w:p>
@@ -216,8 +234,71 @@
         </w:numPr>
       </w:pPr>
       <w:r>
-        <w:t xml:space="preserve">Testing backup scripts </w:t>
-      </w:r>
+        <w:t xml:space="preserve">Working in </w:t>
+      </w:r>
+      <w:proofErr w:type="spellStart"/>
+      <w:r>
+        <w:t>Photocrati</w:t>
+      </w:r>
+      <w:proofErr w:type="spellEnd"/>
+    </w:p>
+    <w:p>
+      <w:pPr>
+        <w:pStyle w:val="ListParagraph"/>
+        <w:numPr>
+          <w:ilvl w:val="1"/>
+          <w:numId w:val="1"/>
+        </w:numPr>
+      </w:pPr>
+      <w:r>
+        <w:t>Updated site description to browser</w:t>
+      </w:r>
+    </w:p>
+    <w:p>
+      <w:pPr>
+        <w:pStyle w:val="ListParagraph"/>
+        <w:numPr>
+          <w:ilvl w:val="1"/>
+          <w:numId w:val="1"/>
+        </w:numPr>
+      </w:pPr>
+      <w:r>
+        <w:t xml:space="preserve">Updated </w:t>
+      </w:r>
+      <w:proofErr w:type="spellStart"/>
+      <w:r>
+        <w:t>permalinking</w:t>
+      </w:r>
+      <w:proofErr w:type="spellEnd"/>
+      <w:r>
+        <w:t xml:space="preserve"> so posts reflect post name not some gibberish</w:t>
+      </w:r>
+    </w:p>
+    <w:p>
+      <w:pPr>
+        <w:pStyle w:val="ListParagraph"/>
+        <w:numPr>
+          <w:ilvl w:val="1"/>
+          <w:numId w:val="1"/>
+        </w:numPr>
+      </w:pPr>
+      <w:r>
+        <w:t xml:space="preserve">Set </w:t>
+      </w:r>
+      <w:proofErr w:type="spellStart"/>
+      <w:r>
+        <w:t>UpdraftPlus</w:t>
+      </w:r>
+      <w:proofErr w:type="spellEnd"/>
+      <w:r>
+        <w:t xml:space="preserve"> to also backup WP directory every 12 hours. </w:t>
+      </w:r>
+    </w:p>
+    <w:p>
+      <w:pPr>
+        <w:pStyle w:val="ListParagraph"/>
+        <w:ind w:left="1860"/>
+      </w:pPr>
     </w:p>
     <w:p>
       <w:pPr>
@@ -228,65 +309,72 @@
         </w:numPr>
       </w:pPr>
       <w:r>
-        <w:t xml:space="preserve">Working in </w:t>
+        <w:t xml:space="preserve">Looks like </w:t>
       </w:r>
       <w:proofErr w:type="spellStart"/>
       <w:r>
+        <w:t>RSync</w:t>
+      </w:r>
+      <w:proofErr w:type="spellEnd"/>
+      <w:r>
+        <w:t xml:space="preserve"> is going to be the easiest way to backup and restore Oaks before and after upgrade</w:t>
+      </w:r>
+    </w:p>
+    <w:p>
+      <w:pPr>
+        <w:pStyle w:val="ListParagraph"/>
+        <w:ind w:left="1140"/>
+      </w:pPr>
+    </w:p>
+    <w:p>
+      <w:pPr>
+        <w:pStyle w:val="ListParagraph"/>
+        <w:numPr>
+          <w:ilvl w:val="0"/>
+          <w:numId w:val="1"/>
+        </w:numPr>
+      </w:pPr>
+      <w:r>
+        <w:t xml:space="preserve">Removed the ‘Powered by </w:t>
+      </w:r>
+      <w:proofErr w:type="spellStart"/>
+      <w:r>
         <w:t>Photocrati</w:t>
       </w:r>
       <w:proofErr w:type="spellEnd"/>
-    </w:p>
-    <w:p>
-      <w:pPr>
-        <w:pStyle w:val="ListParagraph"/>
-        <w:numPr>
-          <w:ilvl w:val="1"/>
-          <w:numId w:val="1"/>
-        </w:numPr>
-      </w:pPr>
-      <w:r>
-        <w:t>Updated site description to browser</w:t>
-      </w:r>
-    </w:p>
-    <w:p>
-      <w:pPr>
-        <w:pStyle w:val="ListParagraph"/>
-        <w:numPr>
-          <w:ilvl w:val="1"/>
-          <w:numId w:val="1"/>
-        </w:numPr>
-      </w:pPr>
-      <w:r>
-        <w:t xml:space="preserve">Updated </w:t>
+      <w:r>
+        <w:t>’ and replaced with “Photography by Darryl” – can be changed to anything else. [Footer.php]</w:t>
+      </w:r>
+    </w:p>
+    <w:p/>
+    <w:p>
+      <w:pPr>
+        <w:pStyle w:val="ListParagraph"/>
+        <w:ind w:left="1140"/>
+      </w:pPr>
+    </w:p>
+    <w:p>
+      <w:pPr>
+        <w:pStyle w:val="ListParagraph"/>
+        <w:numPr>
+          <w:ilvl w:val="0"/>
+          <w:numId w:val="1"/>
+        </w:numPr>
+      </w:pPr>
+      <w:r>
+        <w:t xml:space="preserve">Learning that upgrade to Cent 6 isn’t as vital as we think – a lot of web sources just say to keep on 5 as long as its secure and then upgrade when you initialize a new box with a newer Cent </w:t>
       </w:r>
       <w:proofErr w:type="spellStart"/>
       <w:r>
-        <w:t>permalinking</w:t>
+        <w:t>distro</w:t>
       </w:r>
       <w:proofErr w:type="spellEnd"/>
-      <w:r>
-        <w:t xml:space="preserve"> so posts reflect post name not some gibberish</w:t>
-      </w:r>
-    </w:p>
-    <w:p>
-      <w:pPr>
-        <w:pStyle w:val="ListParagraph"/>
-        <w:numPr>
-          <w:ilvl w:val="1"/>
-          <w:numId w:val="1"/>
-        </w:numPr>
-      </w:pPr>
-      <w:r>
-        <w:t xml:space="preserve">Set </w:t>
-      </w:r>
-      <w:proofErr w:type="spellStart"/>
-      <w:r>
-        <w:t>UpdraftPlus</w:t>
-      </w:r>
-      <w:proofErr w:type="spellEnd"/>
-      <w:r>
-        <w:t xml:space="preserve"> to also backup WP directory every 12 hours. </w:t>
-      </w:r>
+    </w:p>
+    <w:p>
+      <w:pPr>
+        <w:pStyle w:val="ListParagraph"/>
+        <w:ind w:left="1140"/>
+      </w:pPr>
     </w:p>
     <w:p>
       <w:pPr>
@@ -297,53 +385,15 @@
         </w:numPr>
       </w:pPr>
       <w:r>
-        <w:t xml:space="preserve">Looks like </w:t>
-      </w:r>
-      <w:proofErr w:type="spellStart"/>
-      <w:r>
-        <w:t>RSync</w:t>
-      </w:r>
-      <w:proofErr w:type="spellEnd"/>
-      <w:r>
-        <w:t xml:space="preserve"> is going to be the easiest way to backup and restore Oaks before and after upgrade</w:t>
-      </w:r>
-    </w:p>
-    <w:p>
-      <w:pPr>
-        <w:pStyle w:val="ListParagraph"/>
-        <w:numPr>
-          <w:ilvl w:val="0"/>
-          <w:numId w:val="1"/>
-        </w:numPr>
-      </w:pPr>
-      <w:r>
-        <w:t xml:space="preserve">Removed the ‘Powered by </w:t>
-      </w:r>
-      <w:proofErr w:type="spellStart"/>
-      <w:r>
-        <w:t>Photocrati</w:t>
-      </w:r>
-      <w:proofErr w:type="spellEnd"/>
-      <w:r>
-        <w:t>’ and replaced with “Photography by Darryl” – can be changed to anything else. [Footer.php]</w:t>
-      </w:r>
-    </w:p>
-    <w:p>
-      <w:pPr>
-        <w:pStyle w:val="ListParagraph"/>
-        <w:numPr>
-          <w:ilvl w:val="0"/>
-          <w:numId w:val="1"/>
-        </w:numPr>
-      </w:pPr>
-      <w:r>
-        <w:t xml:space="preserve">Learning that upgrade to Cent 6 isn’t as vital as we think – a lot of web sources just say to keep on 5 as long as its secure and then upgrade when you initialize a new box with a newer Cent </w:t>
-      </w:r>
-      <w:proofErr w:type="spellStart"/>
-      <w:r>
-        <w:t>distro</w:t>
-      </w:r>
-      <w:proofErr w:type="spellEnd"/>
+        <w:t xml:space="preserve">Got rid of “Shopping Cart” – turns out that the default menu is hard coded into PHP for the front page – modifying a smidge and pushing a new custom menu from Appearance &gt; Menus and then adding it under </w:t>
+      </w:r>
+      <w:r>
+        <w:lastRenderedPageBreak/>
+        <w:t>Widgets &gt; Customi</w:t>
+      </w:r>
+      <w:r>
+        <w:t>zer fixes it and allows customizing – a little round about but that’s how they’ve chosen to handle it.</w:t>
+      </w:r>
     </w:p>
     <w:p/>
     <w:p/>

</xml_diff>